<commit_message>
added word doc and flowchart
</commit_message>
<xml_diff>
--- a/week2Challenge.docx
+++ b/week2Challenge.docx
@@ -5,18 +5,257 @@
     <w:p>
       <w:pPr>
         <w:pStyle w:val="Heading1"/>
-      </w:pPr>
-      <w:r>
-        <w:t xml:space="preserve">Week 2 </w:t>
-      </w:r>
-      <w:r>
-        <w:t>Challeng</w:t>
-      </w:r>
-      <w:r>
-        <w:t>e: Magic Dice</w:t>
-      </w:r>
-    </w:p>
-    <w:p/>
+        <w:rPr>
+          <w:sz w:val="40"/>
+          <w:szCs w:val="40"/>
+        </w:rPr>
+      </w:pPr>
+      <w:r>
+        <w:rPr>
+          <w:sz w:val="40"/>
+          <w:szCs w:val="40"/>
+        </w:rPr>
+        <w:t>Week 2 Challenge: Magic Dice</w:t>
+      </w:r>
+    </w:p>
+    <w:p>
+      <w:pPr>
+        <w:pStyle w:val="Heading2"/>
+        <w:rPr>
+          <w:sz w:val="32"/>
+          <w:szCs w:val="32"/>
+        </w:rPr>
+      </w:pPr>
+      <w:r>
+        <w:rPr>
+          <w:sz w:val="32"/>
+          <w:szCs w:val="32"/>
+        </w:rPr>
+        <w:t xml:space="preserve">Situation: </w:t>
+      </w:r>
+    </w:p>
+    <w:p>
+      <w:r>
+        <w:t>The context of this challenge was to design an interactive web-based application in which the user could enter their details and roll a dice and each roll would be summed up to their score until they roll a 6.</w:t>
+      </w:r>
+    </w:p>
+    <w:p>
+      <w:pPr>
+        <w:pStyle w:val="Heading2"/>
+        <w:rPr>
+          <w:sz w:val="36"/>
+          <w:szCs w:val="36"/>
+        </w:rPr>
+      </w:pPr>
+      <w:r>
+        <w:rPr>
+          <w:sz w:val="36"/>
+          <w:szCs w:val="36"/>
+        </w:rPr>
+        <w:t>Task:</w:t>
+      </w:r>
+    </w:p>
+    <w:p>
+      <w:r>
+        <w:t>The task required the dice game to be coded in JavaScript, HTML &amp; CSS. HTML is used to create the structure of the webpage, CSS to style the webpage and JavaScript to create the user interaction.</w:t>
+      </w:r>
+    </w:p>
+    <w:p>
+      <w:r>
+        <w:t>The key features of the game:</w:t>
+      </w:r>
+    </w:p>
+    <w:p>
+      <w:pPr>
+        <w:pStyle w:val="ListParagraph"/>
+        <w:numPr>
+          <w:ilvl w:val="0"/>
+          <w:numId w:val="1"/>
+        </w:numPr>
+        <w:rPr>
+          <w:sz w:val="24"/>
+          <w:szCs w:val="24"/>
+        </w:rPr>
+      </w:pPr>
+      <w:r>
+        <w:rPr>
+          <w:sz w:val="24"/>
+          <w:szCs w:val="24"/>
+        </w:rPr>
+        <w:t>Presenting player with the choice to enter name and then display it</w:t>
+      </w:r>
+    </w:p>
+    <w:p>
+      <w:pPr>
+        <w:pStyle w:val="ListParagraph"/>
+        <w:numPr>
+          <w:ilvl w:val="0"/>
+          <w:numId w:val="1"/>
+        </w:numPr>
+        <w:rPr>
+          <w:sz w:val="24"/>
+          <w:szCs w:val="24"/>
+        </w:rPr>
+      </w:pPr>
+      <w:r>
+        <w:rPr>
+          <w:sz w:val="24"/>
+          <w:szCs w:val="24"/>
+        </w:rPr>
+        <w:t>Presents the player with a dice and a roll button</w:t>
+      </w:r>
+    </w:p>
+    <w:p>
+      <w:pPr>
+        <w:pStyle w:val="ListParagraph"/>
+        <w:numPr>
+          <w:ilvl w:val="0"/>
+          <w:numId w:val="1"/>
+        </w:numPr>
+        <w:rPr>
+          <w:sz w:val="24"/>
+          <w:szCs w:val="24"/>
+        </w:rPr>
+      </w:pPr>
+      <w:r>
+        <w:rPr>
+          <w:sz w:val="24"/>
+          <w:szCs w:val="24"/>
+        </w:rPr>
+        <w:t xml:space="preserve">When the roll button is hit, the dice rolls and the value it returns is </w:t>
+      </w:r>
+    </w:p>
+    <w:p>
+      <w:pPr>
+        <w:pStyle w:val="ListParagraph"/>
+        <w:numPr>
+          <w:ilvl w:val="0"/>
+          <w:numId w:val="1"/>
+        </w:numPr>
+        <w:rPr>
+          <w:sz w:val="24"/>
+          <w:szCs w:val="24"/>
+        </w:rPr>
+      </w:pPr>
+      <w:r>
+        <w:rPr>
+          <w:sz w:val="24"/>
+          <w:szCs w:val="24"/>
+        </w:rPr>
+        <w:t>added to a counter</w:t>
+      </w:r>
+    </w:p>
+    <w:p>
+      <w:pPr>
+        <w:pStyle w:val="ListParagraph"/>
+        <w:numPr>
+          <w:ilvl w:val="0"/>
+          <w:numId w:val="1"/>
+        </w:numPr>
+        <w:rPr>
+          <w:sz w:val="24"/>
+          <w:szCs w:val="24"/>
+        </w:rPr>
+      </w:pPr>
+      <w:r>
+        <w:rPr>
+          <w:sz w:val="24"/>
+          <w:szCs w:val="24"/>
+        </w:rPr>
+        <w:t xml:space="preserve"> For as long as the player hasn’t rolled a 6, they continue rolling </w:t>
+      </w:r>
+    </w:p>
+    <w:p>
+      <w:pPr>
+        <w:pStyle w:val="ListParagraph"/>
+        <w:numPr>
+          <w:ilvl w:val="0"/>
+          <w:numId w:val="1"/>
+        </w:numPr>
+        <w:rPr>
+          <w:sz w:val="24"/>
+          <w:szCs w:val="24"/>
+        </w:rPr>
+      </w:pPr>
+      <w:r>
+        <w:rPr>
+          <w:sz w:val="24"/>
+          <w:szCs w:val="24"/>
+        </w:rPr>
+        <w:t xml:space="preserve"> If the player rolls a 6, it’s game over - and it should ask them to play again </w:t>
+      </w:r>
+    </w:p>
+    <w:p>
+      <w:pPr>
+        <w:pStyle w:val="ListParagraph"/>
+        <w:numPr>
+          <w:ilvl w:val="0"/>
+          <w:numId w:val="1"/>
+        </w:numPr>
+        <w:rPr>
+          <w:sz w:val="24"/>
+          <w:szCs w:val="24"/>
+        </w:rPr>
+      </w:pPr>
+      <w:r>
+        <w:rPr>
+          <w:sz w:val="24"/>
+          <w:szCs w:val="24"/>
+        </w:rPr>
+        <w:t>A bonus option of having a feature that</w:t>
+      </w:r>
+      <w:r>
+        <w:rPr>
+          <w:sz w:val="24"/>
+          <w:szCs w:val="24"/>
+        </w:rPr>
+        <w:t xml:space="preserve"> </w:t>
+      </w:r>
+      <w:r>
+        <w:rPr>
+          <w:sz w:val="24"/>
+          <w:szCs w:val="24"/>
+        </w:rPr>
+        <w:t>keeps track</w:t>
+      </w:r>
+      <w:r>
+        <w:rPr>
+          <w:sz w:val="24"/>
+          <w:szCs w:val="24"/>
+        </w:rPr>
+        <w:t xml:space="preserve"> of the number of rolls used in each session and create a high-score table</w:t>
+      </w:r>
+      <w:r>
+        <w:rPr>
+          <w:sz w:val="24"/>
+          <w:szCs w:val="24"/>
+        </w:rPr>
+        <w:t>.</w:t>
+      </w:r>
+    </w:p>
+    <w:p>
+      <w:pPr>
+        <w:pStyle w:val="Heading2"/>
+        <w:rPr>
+          <w:sz w:val="36"/>
+          <w:szCs w:val="36"/>
+        </w:rPr>
+      </w:pPr>
+      <w:r>
+        <w:rPr>
+          <w:sz w:val="36"/>
+          <w:szCs w:val="36"/>
+        </w:rPr>
+        <w:t>Action</w:t>
+      </w:r>
+      <w:r>
+        <w:rPr>
+          <w:sz w:val="36"/>
+          <w:szCs w:val="36"/>
+        </w:rPr>
+        <w:t>:</w:t>
+      </w:r>
+    </w:p>
     <w:p>
       <w:pPr>
         <w:rPr>
@@ -29,20 +268,96 @@
           <w:b/>
           <w:bCs/>
         </w:rPr>
-        <w:t>STAR method</w:t>
-      </w:r>
-    </w:p>
-    <w:p>
-      <w:pPr>
-        <w:pStyle w:val="Heading2"/>
-      </w:pPr>
-      <w:r>
-        <w:t xml:space="preserve">Situation: </w:t>
+        <w:t>Plan:</w:t>
+      </w:r>
+    </w:p>
+    <w:p>
+      <w:r>
+        <w:t>Step 1: Using a flow diagram, I designed the basic logic of how the game will behave, from the user entering his username to the game over screen.</w:t>
+      </w:r>
+    </w:p>
+    <w:p>
+      <w:r>
+        <w:rPr>
+          <w:noProof/>
+        </w:rPr>
+        <w:lastRenderedPageBreak/>
+        <w:drawing>
+          <wp:inline distT="0" distB="0" distL="0" distR="0" wp14:anchorId="489B3E07" wp14:editId="691D28D9">
+            <wp:extent cx="4829175" cy="8010525"/>
+            <wp:effectExtent l="0" t="0" r="9525" b="9525"/>
+            <wp:docPr id="1" name="Picture 1" descr="Diagram&#10;&#10;Description automatically generated"/>
+            <wp:cNvGraphicFramePr>
+              <a:graphicFrameLocks xmlns:a="http://schemas.openxmlformats.org/drawingml/2006/main" noChangeAspect="1"/>
+            </wp:cNvGraphicFramePr>
+            <a:graphic xmlns:a="http://schemas.openxmlformats.org/drawingml/2006/main">
+              <a:graphicData uri="http://schemas.openxmlformats.org/drawingml/2006/picture">
+                <pic:pic xmlns:pic="http://schemas.openxmlformats.org/drawingml/2006/picture">
+                  <pic:nvPicPr>
+                    <pic:cNvPr id="1" name="Picture 1" descr="Diagram&#10;&#10;Description automatically generated"/>
+                    <pic:cNvPicPr>
+                      <a:picLocks noChangeAspect="1" noChangeArrowheads="1"/>
+                    </pic:cNvPicPr>
+                  </pic:nvPicPr>
+                  <pic:blipFill>
+                    <a:blip r:embed="rId7">
+                      <a:extLst>
+                        <a:ext uri="{28A0092B-C50C-407E-A947-70E740481C1C}">
+                          <a14:useLocalDpi xmlns:a14="http://schemas.microsoft.com/office/drawing/2010/main" val="0"/>
+                        </a:ext>
+                      </a:extLst>
+                    </a:blip>
+                    <a:srcRect/>
+                    <a:stretch>
+                      <a:fillRect/>
+                    </a:stretch>
+                  </pic:blipFill>
+                  <pic:spPr bwMode="auto">
+                    <a:xfrm>
+                      <a:off x="0" y="0"/>
+                      <a:ext cx="4829175" cy="8010525"/>
+                    </a:xfrm>
+                    <a:prstGeom prst="rect">
+                      <a:avLst/>
+                    </a:prstGeom>
+                    <a:noFill/>
+                    <a:ln>
+                      <a:noFill/>
+                    </a:ln>
+                  </pic:spPr>
+                </pic:pic>
+              </a:graphicData>
+            </a:graphic>
+          </wp:inline>
+        </w:drawing>
+      </w:r>
+    </w:p>
+    <w:p>
+      <w:pPr>
+        <w:rPr>
+          <w:sz w:val="24"/>
+          <w:szCs w:val="24"/>
+        </w:rPr>
+      </w:pPr>
+    </w:p>
+    <w:p>
+      <w:pPr>
+        <w:rPr>
+          <w:sz w:val="24"/>
+          <w:szCs w:val="24"/>
+        </w:rPr>
+      </w:pPr>
+      <w:r>
+        <w:rPr>
+          <w:sz w:val="24"/>
+          <w:szCs w:val="24"/>
+        </w:rPr>
+        <w:t xml:space="preserve"> </w:t>
       </w:r>
     </w:p>
     <w:p/>
     <w:sectPr>
-      <w:headerReference w:type="default" r:id="rId6"/>
+      <w:headerReference w:type="default" r:id="rId8"/>
       <w:pgSz w:w="11906" w:h="16838"/>
       <w:pgMar w:top="1440" w:right="1440" w:bottom="1440" w:left="1440" w:header="708" w:footer="708" w:gutter="0"/>
       <w:cols w:space="708"/>
@@ -120,6 +435,127 @@
     </w:r>
   </w:p>
 </w:hdr>
+</file>
+
+<file path=word/numbering.xml><?xml version="1.0" encoding="utf-8"?>
+<w:numbering xmlns:wpc="http://schemas.microsoft.com/office/word/2010/wordprocessingCanvas" xmlns:cx="http://schemas.microsoft.com/office/drawing/2014/chartex" xmlns:cx1="http://schemas.microsoft.com/office/drawing/2015/9/8/chartex" xmlns:cx2="http://schemas.microsoft.com/office/drawing/2015/10/21/chartex" xmlns:cx3="http://schemas.microsoft.com/office/drawing/2016/5/9/chartex" xmlns:cx4="http://schemas.microsoft.com/office/drawing/2016/5/10/chartex" xmlns:cx5="http://schemas.microsoft.com/office/drawing/2016/5/11/chartex" xmlns:cx6="http://schemas.microsoft.com/office/drawing/2016/5/12/chartex" xmlns:cx7="http://schemas.microsoft.com/office/drawing/2016/5/13/chartex" xmlns:cx8="http://schemas.microsoft.com/office/drawing/2016/5/14/chartex" xmlns:mc="http://schemas.openxmlformats.org/markup-compatibility/2006" xmlns:aink="http://schemas.microsoft.com/office/drawing/2016/ink" xmlns:am3d="http://schemas.microsoft.com/office/drawing/2017/model3d" xmlns:o="urn:schemas-microsoft-com:office:office" xmlns:oel="http://schemas.microsoft.com/office/2019/extlst" xmlns:r="http://schemas.openxmlformats.org/officeDocument/2006/relationships" xmlns:m="http://schemas.openxmlformats.org/officeDocument/2006/math" xmlns:v="urn:schemas-microsoft-com:vml" xmlns:wp14="http://schemas.microsoft.com/office/word/2010/wordprocessingDrawing" xmlns:wp="http://schemas.openxmlformats.org/drawingml/2006/wordprocessingDrawing" xmlns:w10="urn:schemas-microsoft-com:office:word" xmlns:w="http://schemas.openxmlformats.org/wordprocessingml/2006/main" xmlns:w14="http://schemas.microsoft.com/office/word/2010/wordml" xmlns:w15="http://schemas.microsoft.com/office/word/2012/wordml" xmlns:w16cex="http://schemas.microsoft.com/office/word/2018/wordml/cex" xmlns:w16cid="http://schemas.microsoft.com/office/word/2016/wordml/cid" xmlns:w16="http://schemas.microsoft.com/office/word/2018/wordml" xmlns:w16sdtdh="http://schemas.microsoft.com/office/word/2020/wordml/sdtdatahash" xmlns:w16se="http://schemas.microsoft.com/office/word/2015/wordml/symex" xmlns:wpg="http://schemas.microsoft.com/office/word/2010/wordprocessingGroup" xmlns:wpi="http://schemas.microsoft.com/office/word/2010/wordprocessingInk" xmlns:wne="http://schemas.microsoft.com/office/word/2006/wordml" xmlns:wps="http://schemas.microsoft.com/office/word/2010/wordprocessingShape" mc:Ignorable="w14 w15 w16se w16cid w16 w16cex w16sdtdh wp14">
+  <w:abstractNum w:abstractNumId="0" w15:restartNumberingAfterBreak="0">
+    <w:nsid w:val="121D0AD2"/>
+    <w:multiLevelType w:val="hybridMultilevel"/>
+    <w:tmpl w:val="9AB45050"/>
+    <w:lvl w:ilvl="0" w:tplc="08090001">
+      <w:start w:val="1"/>
+      <w:numFmt w:val="bullet"/>
+      <w:lvlText w:val=""/>
+      <w:lvlJc w:val="left"/>
+      <w:pPr>
+        <w:ind w:left="720" w:hanging="360"/>
+      </w:pPr>
+      <w:rPr>
+        <w:rFonts w:ascii="Symbol" w:hAnsi="Symbol" w:hint="default"/>
+      </w:rPr>
+    </w:lvl>
+    <w:lvl w:ilvl="1" w:tplc="08090003" w:tentative="1">
+      <w:start w:val="1"/>
+      <w:numFmt w:val="bullet"/>
+      <w:lvlText w:val="o"/>
+      <w:lvlJc w:val="left"/>
+      <w:pPr>
+        <w:ind w:left="1440" w:hanging="360"/>
+      </w:pPr>
+      <w:rPr>
+        <w:rFonts w:ascii="Courier New" w:hAnsi="Courier New" w:cs="Courier New" w:hint="default"/>
+      </w:rPr>
+    </w:lvl>
+    <w:lvl w:ilvl="2" w:tplc="08090005" w:tentative="1">
+      <w:start w:val="1"/>
+      <w:numFmt w:val="bullet"/>
+      <w:lvlText w:val=""/>
+      <w:lvlJc w:val="left"/>
+      <w:pPr>
+        <w:ind w:left="2160" w:hanging="360"/>
+      </w:pPr>
+      <w:rPr>
+        <w:rFonts w:ascii="Wingdings" w:hAnsi="Wingdings" w:hint="default"/>
+      </w:rPr>
+    </w:lvl>
+    <w:lvl w:ilvl="3" w:tplc="08090001" w:tentative="1">
+      <w:start w:val="1"/>
+      <w:numFmt w:val="bullet"/>
+      <w:lvlText w:val=""/>
+      <w:lvlJc w:val="left"/>
+      <w:pPr>
+        <w:ind w:left="2880" w:hanging="360"/>
+      </w:pPr>
+      <w:rPr>
+        <w:rFonts w:ascii="Symbol" w:hAnsi="Symbol" w:hint="default"/>
+      </w:rPr>
+    </w:lvl>
+    <w:lvl w:ilvl="4" w:tplc="08090003" w:tentative="1">
+      <w:start w:val="1"/>
+      <w:numFmt w:val="bullet"/>
+      <w:lvlText w:val="o"/>
+      <w:lvlJc w:val="left"/>
+      <w:pPr>
+        <w:ind w:left="3600" w:hanging="360"/>
+      </w:pPr>
+      <w:rPr>
+        <w:rFonts w:ascii="Courier New" w:hAnsi="Courier New" w:cs="Courier New" w:hint="default"/>
+      </w:rPr>
+    </w:lvl>
+    <w:lvl w:ilvl="5" w:tplc="08090005" w:tentative="1">
+      <w:start w:val="1"/>
+      <w:numFmt w:val="bullet"/>
+      <w:lvlText w:val=""/>
+      <w:lvlJc w:val="left"/>
+      <w:pPr>
+        <w:ind w:left="4320" w:hanging="360"/>
+      </w:pPr>
+      <w:rPr>
+        <w:rFonts w:ascii="Wingdings" w:hAnsi="Wingdings" w:hint="default"/>
+      </w:rPr>
+    </w:lvl>
+    <w:lvl w:ilvl="6" w:tplc="08090001" w:tentative="1">
+      <w:start w:val="1"/>
+      <w:numFmt w:val="bullet"/>
+      <w:lvlText w:val=""/>
+      <w:lvlJc w:val="left"/>
+      <w:pPr>
+        <w:ind w:left="5040" w:hanging="360"/>
+      </w:pPr>
+      <w:rPr>
+        <w:rFonts w:ascii="Symbol" w:hAnsi="Symbol" w:hint="default"/>
+      </w:rPr>
+    </w:lvl>
+    <w:lvl w:ilvl="7" w:tplc="08090003" w:tentative="1">
+      <w:start w:val="1"/>
+      <w:numFmt w:val="bullet"/>
+      <w:lvlText w:val="o"/>
+      <w:lvlJc w:val="left"/>
+      <w:pPr>
+        <w:ind w:left="5760" w:hanging="360"/>
+      </w:pPr>
+      <w:rPr>
+        <w:rFonts w:ascii="Courier New" w:hAnsi="Courier New" w:cs="Courier New" w:hint="default"/>
+      </w:rPr>
+    </w:lvl>
+    <w:lvl w:ilvl="8" w:tplc="08090005" w:tentative="1">
+      <w:start w:val="1"/>
+      <w:numFmt w:val="bullet"/>
+      <w:lvlText w:val=""/>
+      <w:lvlJc w:val="left"/>
+      <w:pPr>
+        <w:ind w:left="6480" w:hanging="360"/>
+      </w:pPr>
+      <w:rPr>
+        <w:rFonts w:ascii="Wingdings" w:hAnsi="Wingdings" w:hint="default"/>
+      </w:rPr>
+    </w:lvl>
+  </w:abstractNum>
+  <w:num w:numId="1" w16cid:durableId="1176458218">
+    <w:abstractNumId w:val="0"/>
+  </w:num>
+</w:numbering>
 </file>
 
 <file path=word/styles.xml><?xml version="1.0" encoding="utf-8"?>
@@ -662,6 +1098,17 @@
       <w:szCs w:val="26"/>
     </w:rPr>
   </w:style>
+  <w:style w:type="paragraph" w:styleId="ListParagraph">
+    <w:name w:val="List Paragraph"/>
+    <w:basedOn w:val="Normal"/>
+    <w:uiPriority w:val="34"/>
+    <w:qFormat/>
+    <w:rsid w:val="004153AD"/>
+    <w:pPr>
+      <w:ind w:left="720"/>
+      <w:contextualSpacing/>
+    </w:pPr>
+  </w:style>
 </w:styles>
 </file>
 

</xml_diff>